<commit_message>
initial commit, only phase 1
</commit_message>
<xml_diff>
--- a/os-simulator-idea.docx
+++ b/os-simulator-idea.docx
@@ -22,7 +22,7 @@
           <w:bCs/>
         </w:rPr>
         <w:pict w14:anchorId="64B4A31C">
-          <v:rect id="_x0000_i1055" style="width:0;height:1.5pt" o:hralign="center" o:hrstd="t" o:hr="t" fillcolor="#a0a0a0" stroked="f"/>
+          <v:rect id="_x0000_i1025" style="width:0;height:1.5pt" o:hralign="center" o:hrstd="t" o:hr="t" fillcolor="#a0a0a0" stroked="f"/>
         </w:pict>
       </w:r>
     </w:p>
@@ -136,7 +136,7 @@
     <w:p>
       <w:r>
         <w:pict w14:anchorId="00E243D7">
-          <v:rect id="_x0000_i1056" style="width:0;height:1.5pt" o:hralign="center" o:hrstd="t" o:hr="t" fillcolor="#a0a0a0" stroked="f"/>
+          <v:rect id="_x0000_i1026" style="width:0;height:1.5pt" o:hralign="center" o:hrstd="t" o:hr="t" fillcolor="#a0a0a0" stroked="f"/>
         </w:pict>
       </w:r>
     </w:p>
@@ -236,7 +236,7 @@
     <w:p>
       <w:r>
         <w:pict w14:anchorId="03513A58">
-          <v:rect id="_x0000_i1057" style="width:0;height:1.5pt" o:hralign="center" o:hrstd="t" o:hr="t" fillcolor="#a0a0a0" stroked="f"/>
+          <v:rect id="_x0000_i1027" style="width:0;height:1.5pt" o:hralign="center" o:hrstd="t" o:hr="t" fillcolor="#a0a0a0" stroked="f"/>
         </w:pict>
       </w:r>
     </w:p>
@@ -367,7 +367,7 @@
     <w:p>
       <w:r>
         <w:pict w14:anchorId="5E37EE07">
-          <v:rect id="_x0000_i1058" style="width:0;height:1.5pt" o:hralign="center" o:hrstd="t" o:hr="t" fillcolor="#a0a0a0" stroked="f"/>
+          <v:rect id="_x0000_i1028" style="width:0;height:1.5pt" o:hralign="center" o:hrstd="t" o:hr="t" fillcolor="#a0a0a0" stroked="f"/>
         </w:pict>
       </w:r>
     </w:p>
@@ -482,15 +482,7 @@
     </w:p>
     <w:p>
       <w:r>
-        <w:t xml:space="preserve">is a solid and realistic plan. </w:t>
-      </w:r>
-      <w:proofErr w:type="gramStart"/>
-      <w:r>
-        <w:t>Here's</w:t>
-      </w:r>
-      <w:proofErr w:type="gramEnd"/>
-      <w:r>
-        <w:t xml:space="preserve"> how your code and logic will flow — visualized as a </w:t>
+        <w:t xml:space="preserve">is a solid and realistic plan. Here's how your code and logic will flow — visualized as a </w:t>
       </w:r>
       <w:r>
         <w:rPr>
@@ -716,15 +708,7 @@
               <w:spacing w:after="160" w:line="278" w:lineRule="auto"/>
             </w:pPr>
             <w:r>
-              <w:t xml:space="preserve">List&lt;Process&gt; passed to </w:t>
-            </w:r>
-            <w:proofErr w:type="gramStart"/>
-            <w:r>
-              <w:t>simulate(</w:t>
-            </w:r>
-            <w:proofErr w:type="gramEnd"/>
-            <w:r>
-              <w:t>) method in the class</w:t>
+              <w:t>List&lt;Process&gt; passed to simulate() method in the class</w:t>
             </w:r>
           </w:p>
         </w:tc>
@@ -826,15 +810,7 @@
               <w:spacing w:after="160" w:line="278" w:lineRule="auto"/>
             </w:pPr>
             <w:r>
-              <w:t xml:space="preserve">Results shown via </w:t>
-            </w:r>
-            <w:proofErr w:type="spellStart"/>
-            <w:r>
-              <w:t>System.out.println</w:t>
-            </w:r>
-            <w:proofErr w:type="spellEnd"/>
-            <w:r>
-              <w:t>()</w:t>
+              <w:t>Results shown via System.out.println()</w:t>
             </w:r>
           </w:p>
         </w:tc>
@@ -842,6 +818,45 @@
     </w:tbl>
     <w:p/>
     <w:p>
+      <w:r>
+        <w:drawing>
+          <wp:inline distT="0" distB="0" distL="0" distR="0" wp14:anchorId="6E60C0E8" wp14:editId="10D5847D">
+            <wp:extent cx="4730993" cy="2635385"/>
+            <wp:effectExtent l="0" t="0" r="0" b="0"/>
+            <wp:docPr id="616675884" name="Picture 1"/>
+            <wp:cNvGraphicFramePr>
+              <a:graphicFrameLocks xmlns:a="http://schemas.openxmlformats.org/drawingml/2006/main" noChangeAspect="1"/>
+            </wp:cNvGraphicFramePr>
+            <a:graphic xmlns:a="http://schemas.openxmlformats.org/drawingml/2006/main">
+              <a:graphicData uri="http://schemas.openxmlformats.org/drawingml/2006/picture">
+                <pic:pic xmlns:pic="http://schemas.openxmlformats.org/drawingml/2006/picture">
+                  <pic:nvPicPr>
+                    <pic:cNvPr id="616675884" name=""/>
+                    <pic:cNvPicPr/>
+                  </pic:nvPicPr>
+                  <pic:blipFill>
+                    <a:blip r:embed="rId5"/>
+                    <a:stretch>
+                      <a:fillRect/>
+                    </a:stretch>
+                  </pic:blipFill>
+                  <pic:spPr>
+                    <a:xfrm>
+                      <a:off x="0" y="0"/>
+                      <a:ext cx="4730993" cy="2635385"/>
+                    </a:xfrm>
+                    <a:prstGeom prst="rect">
+                      <a:avLst/>
+                    </a:prstGeom>
+                  </pic:spPr>
+                </pic:pic>
+              </a:graphicData>
+            </a:graphic>
+          </wp:inline>
+        </w:drawing>
+      </w:r>
+    </w:p>
+    <w:p>
       <w:pPr>
         <w:rPr>
           <w:b/>
@@ -854,6 +869,7 @@
           <w:b/>
           <w:bCs/>
         </w:rPr>
+        <w:lastRenderedPageBreak/>
         <w:t>🔄</w:t>
       </w:r>
       <w:r>
@@ -940,7 +956,9 @@
         <w:ind w:firstLine="360"/>
       </w:pPr>
       <w:r>
-        <w:lastRenderedPageBreak/>
+        <w:rPr>
+          <w:noProof/>
+        </w:rPr>
         <w:drawing>
           <wp:inline distT="0" distB="0" distL="0" distR="0" wp14:anchorId="173B7DA9" wp14:editId="474803F6">
             <wp:extent cx="3382439" cy="1240403"/>
@@ -957,7 +975,7 @@
                     <pic:cNvPicPr/>
                   </pic:nvPicPr>
                   <pic:blipFill>
-                    <a:blip r:embed="rId5"/>
+                    <a:blip r:embed="rId6"/>
                     <a:stretch>
                       <a:fillRect/>
                     </a:stretch>
@@ -1022,15 +1040,7 @@
         <w:spacing w:line="240" w:lineRule="auto"/>
       </w:pPr>
       <w:r>
-        <w:t>SJF (</w:t>
-      </w:r>
-      <w:proofErr w:type="gramStart"/>
-      <w:r>
-        <w:t>Non-Preemptive</w:t>
-      </w:r>
-      <w:proofErr w:type="gramEnd"/>
-      <w:r>
-        <w:t>)</w:t>
+        <w:t>SJF (Non-Preemptive)</w:t>
       </w:r>
     </w:p>
     <w:p>
@@ -1042,15 +1052,7 @@
         <w:spacing w:line="240" w:lineRule="auto"/>
       </w:pPr>
       <w:r>
-        <w:t>Priority (</w:t>
-      </w:r>
-      <w:proofErr w:type="gramStart"/>
-      <w:r>
-        <w:t>Non-Preemptive</w:t>
-      </w:r>
-      <w:proofErr w:type="gramEnd"/>
-      <w:r>
-        <w:t>)</w:t>
+        <w:t>Priority (Non-Preemptive)</w:t>
       </w:r>
     </w:p>
     <w:p>
@@ -1066,6 +1068,9 @@
         <w:ind w:firstLine="360"/>
       </w:pPr>
       <w:r>
+        <w:rPr>
+          <w:noProof/>
+        </w:rPr>
         <w:drawing>
           <wp:inline distT="0" distB="0" distL="0" distR="0" wp14:anchorId="68660681" wp14:editId="6ADFC1C5">
             <wp:extent cx="2822713" cy="1400902"/>
@@ -1082,7 +1087,7 @@
                     <pic:cNvPicPr/>
                   </pic:nvPicPr>
                   <pic:blipFill>
-                    <a:blip r:embed="rId6"/>
+                    <a:blip r:embed="rId7"/>
                     <a:stretch>
                       <a:fillRect/>
                     </a:stretch>
@@ -1106,198 +1111,7 @@
     <w:p/>
     <w:p/>
     <w:p>
-      <w:pPr>
-        <w:rPr>
-          <w:b/>
-          <w:bCs/>
-        </w:rPr>
-      </w:pPr>
-      <w:r>
-        <w:rPr>
-          <w:rFonts w:ascii="Segoe UI Emoji" w:hAnsi="Segoe UI Emoji" w:cs="Segoe UI Emoji"/>
-        </w:rPr>
-        <w:t>📦</w:t>
-      </w:r>
-      <w:r>
-        <w:t xml:space="preserve"> </w:t>
-      </w:r>
-      <w:r>
-        <w:t xml:space="preserve">Total Code Files in Phase 1: </w:t>
-      </w:r>
-      <w:r>
-        <w:rPr>
-          <w:b/>
-          <w:bCs/>
-        </w:rPr>
-        <w:t>8 Java files</w:t>
-      </w:r>
-    </w:p>
-    <w:p>
-      <w:pPr>
-        <w:ind w:left="720"/>
-        <w:rPr>
-          <w:b/>
-          <w:bCs/>
-        </w:rPr>
-      </w:pPr>
-      <w:r>
-        <w:t>1. Main.java</w:t>
-      </w:r>
-      <w:r>
-        <w:t xml:space="preserve"> [</w:t>
-      </w:r>
-      <w:r>
-        <w:t>CLI controller for Phase 1</w:t>
-      </w:r>
-      <w:r>
-        <w:t>]</w:t>
-      </w:r>
-      <w:r>
-        <w:t xml:space="preserve"> </w:t>
-      </w:r>
-      <w:r>
-        <w:tab/>
-      </w:r>
-      <w:r>
-        <w:tab/>
-      </w:r>
-      <w:r>
-        <w:tab/>
-      </w:r>
-      <w:r>
-        <w:tab/>
-      </w:r>
-      <w:r>
-        <w:t>→ package phase1;</w:t>
-      </w:r>
-    </w:p>
-    <w:p>
-      <w:pPr>
-        <w:ind w:left="720"/>
-      </w:pPr>
-      <w:r>
-        <w:t>2. Process.java</w:t>
-      </w:r>
-      <w:r>
-        <w:t xml:space="preserve"> [</w:t>
-      </w:r>
-      <w:r>
-        <w:t>Represents a process and its attributes</w:t>
-      </w:r>
-      <w:r>
-        <w:t>]</w:t>
-      </w:r>
-      <w:r>
-        <w:t xml:space="preserve"> </w:t>
-      </w:r>
-      <w:r>
-        <w:tab/>
-        <w:t xml:space="preserve"> </w:t>
-      </w:r>
-      <w:r>
-        <w:t>→ package phase1.model;</w:t>
-      </w:r>
-    </w:p>
-    <w:p>
-      <w:pPr>
-        <w:ind w:left="720"/>
-      </w:pPr>
-      <w:r>
-        <w:t>[</w:t>
-      </w:r>
-      <w:r>
-        <w:t>1 class per algorithm</w:t>
-      </w:r>
-      <w:r>
-        <w:t>]</w:t>
-      </w:r>
-      <w:r>
-        <w:t xml:space="preserve"> </w:t>
-      </w:r>
-      <w:r>
-        <w:tab/>
-      </w:r>
-      <w:r>
-        <w:tab/>
-      </w:r>
-      <w:r>
-        <w:tab/>
-      </w:r>
-      <w:r>
-        <w:tab/>
-        <w:t xml:space="preserve">        </w:t>
-      </w:r>
-      <w:r>
-        <w:t>→ package phase1.scheduler;</w:t>
-      </w:r>
-      <w:r>
-        <w:br/>
-      </w:r>
-      <w:r>
-        <w:t>3. FCFS.java</w:t>
-      </w:r>
-      <w:r>
-        <w:tab/>
-      </w:r>
-      <w:r>
-        <w:tab/>
-      </w:r>
-      <w:r>
-        <w:tab/>
-      </w:r>
-      <w:r>
-        <w:tab/>
-      </w:r>
-      <w:r>
-        <w:tab/>
-      </w:r>
-      <w:r>
-        <w:tab/>
-        <w:t xml:space="preserve">        </w:t>
-      </w:r>
-    </w:p>
-    <w:p>
-      <w:pPr>
-        <w:ind w:left="720"/>
-      </w:pPr>
-      <w:r>
-        <w:t>4. SJFNonPreemptive.java</w:t>
-      </w:r>
-    </w:p>
-    <w:p>
-      <w:pPr>
-        <w:ind w:left="720"/>
-      </w:pPr>
-      <w:r>
-        <w:t>5. SJFPreemptive.java</w:t>
-      </w:r>
-    </w:p>
-    <w:p>
-      <w:pPr>
-        <w:ind w:left="720"/>
-      </w:pPr>
-      <w:r>
-        <w:t>6. PriorityNonPreemptive.java</w:t>
-      </w:r>
-    </w:p>
-    <w:p>
-      <w:pPr>
-        <w:ind w:left="720"/>
-      </w:pPr>
-      <w:r>
-        <w:t>7. PriorityPreemptive.java</w:t>
-      </w:r>
-    </w:p>
-    <w:p>
-      <w:pPr>
-        <w:ind w:left="720"/>
-      </w:pPr>
-      <w:r>
-        <w:t>8. RoundRobin.java</w:t>
-      </w:r>
-    </w:p>
-    <w:p>
-      <w:pPr>
+      <w:r>
         <w:rPr>
           <w:b/>
           <w:bCs/>
@@ -1305,7 +1119,8 @@
           <w:szCs w:val="36"/>
           <w:u w:val="single"/>
         </w:rPr>
-      </w:pPr>
+        <w:t xml:space="preserve">PHASE </w:t>
+      </w:r>
       <w:r>
         <w:rPr>
           <w:b/>
@@ -1314,8 +1129,7 @@
           <w:szCs w:val="36"/>
           <w:u w:val="single"/>
         </w:rPr>
-        <w:lastRenderedPageBreak/>
-        <w:t xml:space="preserve">PHASE </w:t>
+        <w:t>2</w:t>
       </w:r>
       <w:r>
         <w:rPr>
@@ -1325,7 +1139,7 @@
           <w:szCs w:val="36"/>
           <w:u w:val="single"/>
         </w:rPr>
-        <w:t>2</w:t>
+        <w:t>:</w:t>
       </w:r>
       <w:r>
         <w:rPr>
@@ -1335,17 +1149,690 @@
           <w:szCs w:val="36"/>
           <w:u w:val="single"/>
         </w:rPr>
-        <w:t>:</w:t>
-      </w:r>
-      <w:r>
-        <w:rPr>
-          <w:b/>
-          <w:bCs/>
-          <w:sz w:val="36"/>
-          <w:szCs w:val="36"/>
-          <w:u w:val="single"/>
-        </w:rPr>
         <w:t xml:space="preserve"> </w:t>
+      </w:r>
+    </w:p>
+    <w:p>
+      <w:r>
+        <w:rPr>
+          <w:rFonts w:ascii="Segoe UI Emoji" w:hAnsi="Segoe UI Emoji" w:cs="Segoe UI Emoji"/>
+        </w:rPr>
+        <w:t>✅</w:t>
+      </w:r>
+      <w:r>
+        <w:t xml:space="preserve"> Allocation (Fixed + Dynamic)</w:t>
+      </w:r>
+    </w:p>
+    <w:p>
+      <w:r>
+        <w:rPr>
+          <w:rFonts w:ascii="Segoe UI Emoji" w:hAnsi="Segoe UI Emoji" w:cs="Segoe UI Emoji"/>
+        </w:rPr>
+        <w:t>✅</w:t>
+      </w:r>
+      <w:r>
+        <w:t xml:space="preserve"> Paging &amp; Page Tables</w:t>
+      </w:r>
+    </w:p>
+    <w:p>
+      <w:r>
+        <w:rPr>
+          <w:rFonts w:ascii="Segoe UI Emoji" w:hAnsi="Segoe UI Emoji" w:cs="Segoe UI Emoji"/>
+        </w:rPr>
+        <w:t>✅</w:t>
+      </w:r>
+      <w:r>
+        <w:t xml:space="preserve"> Page Replacement (FIFO, LRU)</w:t>
+      </w:r>
+    </w:p>
+    <w:p>
+      <w:r>
+        <w:rPr>
+          <w:rFonts w:ascii="Segoe UI Emoji" w:hAnsi="Segoe UI Emoji" w:cs="Segoe UI Emoji"/>
+        </w:rPr>
+        <w:lastRenderedPageBreak/>
+        <w:t>✅</w:t>
+      </w:r>
+      <w:r>
+        <w:t xml:space="preserve"> Segmentation</w:t>
+      </w:r>
+    </w:p>
+    <w:p>
+      <w:r>
+        <w:rPr>
+          <w:rFonts w:ascii="Segoe UI Emoji" w:hAnsi="Segoe UI Emoji" w:cs="Segoe UI Emoji"/>
+        </w:rPr>
+        <w:t>✅</w:t>
+      </w:r>
+      <w:r>
+        <w:t xml:space="preserve"> Page Faults + Virtual Memory (partial)</w:t>
+      </w:r>
+    </w:p>
+    <w:p>
+      <w:r>
+        <w:rPr>
+          <w:rFonts w:ascii="Segoe UI Emoji" w:hAnsi="Segoe UI Emoji" w:cs="Segoe UI Emoji"/>
+        </w:rPr>
+        <w:t>✅</w:t>
+      </w:r>
+      <w:r>
+        <w:t xml:space="preserve"> Fragmentation Analysis</w:t>
+      </w:r>
+    </w:p>
+    <w:p/>
+    <w:tbl>
+      <w:tblPr>
+        <w:tblStyle w:val="TableGrid"/>
+        <w:tblW w:w="0" w:type="auto"/>
+        <w:tblLook w:val="04A0" w:firstRow="1" w:lastRow="0" w:firstColumn="1" w:lastColumn="0" w:noHBand="0" w:noVBand="1"/>
+      </w:tblPr>
+      <w:tblGrid>
+        <w:gridCol w:w="3116"/>
+        <w:gridCol w:w="2189"/>
+        <w:gridCol w:w="4045"/>
+      </w:tblGrid>
+      <w:tr>
+        <w:tc>
+          <w:tcPr>
+            <w:tcW w:w="3116" w:type="dxa"/>
+            <w:shd w:val="clear" w:color="auto" w:fill="BFBFBF" w:themeFill="background1" w:themeFillShade="BF"/>
+          </w:tcPr>
+          <w:p>
+            <w:r>
+              <w:t>Feature</w:t>
+            </w:r>
+          </w:p>
+        </w:tc>
+        <w:tc>
+          <w:tcPr>
+            <w:tcW w:w="2189" w:type="dxa"/>
+            <w:shd w:val="clear" w:color="auto" w:fill="BFBFBF" w:themeFill="background1" w:themeFillShade="BF"/>
+          </w:tcPr>
+          <w:p>
+            <w:r>
+              <w:t>Can We Simulate?</w:t>
+            </w:r>
+          </w:p>
+        </w:tc>
+        <w:tc>
+          <w:tcPr>
+            <w:tcW w:w="4045" w:type="dxa"/>
+            <w:shd w:val="clear" w:color="auto" w:fill="BFBFBF" w:themeFill="background1" w:themeFillShade="BF"/>
+          </w:tcPr>
+          <w:p>
+            <w:r>
+              <w:t>Notes</w:t>
+            </w:r>
+          </w:p>
+        </w:tc>
+      </w:tr>
+      <w:tr>
+        <w:tc>
+          <w:tcPr>
+            <w:tcW w:w="3116" w:type="dxa"/>
+          </w:tcPr>
+          <w:p>
+            <w:r>
+              <w:t>Fixed Partition Allocation</w:t>
+            </w:r>
+          </w:p>
+        </w:tc>
+        <w:tc>
+          <w:tcPr>
+            <w:tcW w:w="2189" w:type="dxa"/>
+          </w:tcPr>
+          <w:p>
+            <w:r>
+              <w:rPr>
+                <w:rFonts w:ascii="Segoe UI Emoji" w:hAnsi="Segoe UI Emoji" w:cs="Segoe UI Emoji"/>
+              </w:rPr>
+              <w:t>✅</w:t>
+            </w:r>
+            <w:r>
+              <w:t xml:space="preserve"> </w:t>
+            </w:r>
+          </w:p>
+        </w:tc>
+        <w:tc>
+          <w:tcPr>
+            <w:tcW w:w="4045" w:type="dxa"/>
+          </w:tcPr>
+          <w:p>
+            <w:r>
+              <w:t>Use arrays for fixed slots</w:t>
+            </w:r>
+          </w:p>
+        </w:tc>
+      </w:tr>
+      <w:tr>
+        <w:tc>
+          <w:tcPr>
+            <w:tcW w:w="3116" w:type="dxa"/>
+          </w:tcPr>
+          <w:p>
+            <w:r>
+              <w:t>Dynamic Allocation (First Fit, Best Fit, Worst Fit)</w:t>
+            </w:r>
+          </w:p>
+        </w:tc>
+        <w:tc>
+          <w:tcPr>
+            <w:tcW w:w="2189" w:type="dxa"/>
+          </w:tcPr>
+          <w:p>
+            <w:r>
+              <w:rPr>
+                <w:rFonts w:ascii="Segoe UI Emoji" w:hAnsi="Segoe UI Emoji" w:cs="Segoe UI Emoji"/>
+              </w:rPr>
+              <w:t>✅</w:t>
+            </w:r>
+          </w:p>
+        </w:tc>
+        <w:tc>
+          <w:tcPr>
+            <w:tcW w:w="4045" w:type="dxa"/>
+          </w:tcPr>
+          <w:p>
+            <w:r>
+              <w:t>Variable-sized partitions</w:t>
+            </w:r>
+          </w:p>
+        </w:tc>
+      </w:tr>
+      <w:tr>
+        <w:tc>
+          <w:tcPr>
+            <w:tcW w:w="3116" w:type="dxa"/>
+          </w:tcPr>
+          <w:p>
+            <w:r>
+              <w:t>Paging</w:t>
+            </w:r>
+          </w:p>
+        </w:tc>
+        <w:tc>
+          <w:tcPr>
+            <w:tcW w:w="2189" w:type="dxa"/>
+          </w:tcPr>
+          <w:p>
+            <w:r>
+              <w:rPr>
+                <w:rFonts w:ascii="Segoe UI Emoji" w:hAnsi="Segoe UI Emoji" w:cs="Segoe UI Emoji"/>
+              </w:rPr>
+              <w:t>✅</w:t>
+            </w:r>
+          </w:p>
+        </w:tc>
+        <w:tc>
+          <w:tcPr>
+            <w:tcW w:w="4045" w:type="dxa"/>
+          </w:tcPr>
+          <w:p>
+            <w:r>
+              <w:t>Model page tables and frame allocation</w:t>
+            </w:r>
+          </w:p>
+        </w:tc>
+      </w:tr>
+      <w:tr>
+        <w:tc>
+          <w:tcPr>
+            <w:tcW w:w="3116" w:type="dxa"/>
+          </w:tcPr>
+          <w:p>
+            <w:r>
+              <w:t>Segmentation</w:t>
+            </w:r>
+          </w:p>
+        </w:tc>
+        <w:tc>
+          <w:tcPr>
+            <w:tcW w:w="2189" w:type="dxa"/>
+          </w:tcPr>
+          <w:p>
+            <w:r>
+              <w:rPr>
+                <w:rFonts w:ascii="Segoe UI Emoji" w:hAnsi="Segoe UI Emoji" w:cs="Segoe UI Emoji"/>
+              </w:rPr>
+              <w:t>✅</w:t>
+            </w:r>
+          </w:p>
+        </w:tc>
+        <w:tc>
+          <w:tcPr>
+            <w:tcW w:w="4045" w:type="dxa"/>
+          </w:tcPr>
+          <w:p>
+            <w:r>
+              <w:t>Simulate segment mapping like paging</w:t>
+            </w:r>
+          </w:p>
+        </w:tc>
+      </w:tr>
+      <w:tr>
+        <w:tc>
+          <w:tcPr>
+            <w:tcW w:w="3116" w:type="dxa"/>
+          </w:tcPr>
+          <w:p>
+            <w:r>
+              <w:t>Page Faults</w:t>
+            </w:r>
+          </w:p>
+        </w:tc>
+        <w:tc>
+          <w:tcPr>
+            <w:tcW w:w="2189" w:type="dxa"/>
+          </w:tcPr>
+          <w:p>
+            <w:r>
+              <w:rPr>
+                <w:rFonts w:ascii="Segoe UI Emoji" w:hAnsi="Segoe UI Emoji" w:cs="Segoe UI Emoji"/>
+              </w:rPr>
+              <w:t>✅</w:t>
+            </w:r>
+          </w:p>
+        </w:tc>
+        <w:tc>
+          <w:tcPr>
+            <w:tcW w:w="4045" w:type="dxa"/>
+          </w:tcPr>
+          <w:p>
+            <w:r>
+              <w:t>When accessing non-resident pages</w:t>
+            </w:r>
+          </w:p>
+        </w:tc>
+      </w:tr>
+      <w:tr>
+        <w:tc>
+          <w:tcPr>
+            <w:tcW w:w="3116" w:type="dxa"/>
+          </w:tcPr>
+          <w:p>
+            <w:r>
+              <w:t>Page Replacement</w:t>
+            </w:r>
+          </w:p>
+        </w:tc>
+        <w:tc>
+          <w:tcPr>
+            <w:tcW w:w="2189" w:type="dxa"/>
+          </w:tcPr>
+          <w:p>
+            <w:r>
+              <w:rPr>
+                <w:rFonts w:ascii="Segoe UI Emoji" w:hAnsi="Segoe UI Emoji" w:cs="Segoe UI Emoji"/>
+              </w:rPr>
+              <w:t>✅</w:t>
+            </w:r>
+          </w:p>
+        </w:tc>
+        <w:tc>
+          <w:tcPr>
+            <w:tcW w:w="4045" w:type="dxa"/>
+          </w:tcPr>
+          <w:p>
+            <w:r>
+              <w:t>FIFO, LRU via queues/lists</w:t>
+            </w:r>
+          </w:p>
+        </w:tc>
+      </w:tr>
+      <w:tr>
+        <w:tc>
+          <w:tcPr>
+            <w:tcW w:w="3116" w:type="dxa"/>
+          </w:tcPr>
+          <w:p>
+            <w:r>
+              <w:t>Virtual Memory (basic)</w:t>
+            </w:r>
+          </w:p>
+        </w:tc>
+        <w:tc>
+          <w:tcPr>
+            <w:tcW w:w="2189" w:type="dxa"/>
+          </w:tcPr>
+          <w:p>
+            <w:r>
+              <w:rPr>
+                <w:rFonts w:ascii="Segoe UI Emoji" w:hAnsi="Segoe UI Emoji" w:cs="Segoe UI Emoji"/>
+              </w:rPr>
+              <w:t>✅</w:t>
+            </w:r>
+          </w:p>
+        </w:tc>
+        <w:tc>
+          <w:tcPr>
+            <w:tcW w:w="4045" w:type="dxa"/>
+          </w:tcPr>
+          <w:p>
+            <w:r>
+              <w:t>Simulate partial loading and swapping</w:t>
+            </w:r>
+          </w:p>
+        </w:tc>
+      </w:tr>
+      <w:tr>
+        <w:tc>
+          <w:tcPr>
+            <w:tcW w:w="3116" w:type="dxa"/>
+          </w:tcPr>
+          <w:p>
+            <w:r>
+              <w:t>Fragmentation stats</w:t>
+            </w:r>
+          </w:p>
+        </w:tc>
+        <w:tc>
+          <w:tcPr>
+            <w:tcW w:w="2189" w:type="dxa"/>
+          </w:tcPr>
+          <w:p>
+            <w:r>
+              <w:rPr>
+                <w:rFonts w:ascii="Segoe UI Emoji" w:hAnsi="Segoe UI Emoji" w:cs="Segoe UI Emoji"/>
+              </w:rPr>
+              <w:t>✅</w:t>
+            </w:r>
+          </w:p>
+        </w:tc>
+        <w:tc>
+          <w:tcPr>
+            <w:tcW w:w="4045" w:type="dxa"/>
+          </w:tcPr>
+          <w:p>
+            <w:r>
+              <w:t>Count internal/external unused blocks</w:t>
+            </w:r>
+          </w:p>
+        </w:tc>
+      </w:tr>
+    </w:tbl>
+    <w:p/>
+    <w:p>
+      <w:r>
+        <w:drawing>
+          <wp:inline distT="0" distB="0" distL="0" distR="0" wp14:anchorId="481D1A00" wp14:editId="65429B33">
+            <wp:extent cx="3835248" cy="3552092"/>
+            <wp:effectExtent l="0" t="0" r="0" b="0"/>
+            <wp:docPr id="1795935295" name="Picture 1"/>
+            <wp:cNvGraphicFramePr>
+              <a:graphicFrameLocks xmlns:a="http://schemas.openxmlformats.org/drawingml/2006/main" noChangeAspect="1"/>
+            </wp:cNvGraphicFramePr>
+            <a:graphic xmlns:a="http://schemas.openxmlformats.org/drawingml/2006/main">
+              <a:graphicData uri="http://schemas.openxmlformats.org/drawingml/2006/picture">
+                <pic:pic xmlns:pic="http://schemas.openxmlformats.org/drawingml/2006/picture">
+                  <pic:nvPicPr>
+                    <pic:cNvPr id="1795935295" name=""/>
+                    <pic:cNvPicPr/>
+                  </pic:nvPicPr>
+                  <pic:blipFill rotWithShape="1">
+                    <a:blip r:embed="rId8"/>
+                    <a:srcRect b="14401"/>
+                    <a:stretch>
+                      <a:fillRect/>
+                    </a:stretch>
+                  </pic:blipFill>
+                  <pic:spPr bwMode="auto">
+                    <a:xfrm>
+                      <a:off x="0" y="0"/>
+                      <a:ext cx="3839095" cy="3555655"/>
+                    </a:xfrm>
+                    <a:prstGeom prst="rect">
+                      <a:avLst/>
+                    </a:prstGeom>
+                    <a:ln>
+                      <a:noFill/>
+                    </a:ln>
+                    <a:extLst>
+                      <a:ext uri="{53640926-AAD7-44D8-BBD7-CCE9431645EC}">
+                        <a14:shadowObscured xmlns:a14="http://schemas.microsoft.com/office/drawing/2010/main"/>
+                      </a:ext>
+                    </a:extLst>
+                  </pic:spPr>
+                </pic:pic>
+              </a:graphicData>
+            </a:graphic>
+          </wp:inline>
+        </w:drawing>
+      </w:r>
+    </w:p>
+    <w:p>
+      <w:pPr>
+        <w:rPr>
+          <w:b/>
+          <w:bCs/>
+        </w:rPr>
+      </w:pPr>
+      <w:r>
+        <w:rPr>
+          <w:rFonts w:ascii="Segoe UI Emoji" w:hAnsi="Segoe UI Emoji" w:cs="Segoe UI Emoji"/>
+          <w:b/>
+          <w:bCs/>
+        </w:rPr>
+        <w:t>✅</w:t>
+      </w:r>
+      <w:r>
+        <w:rPr>
+          <w:b/>
+          <w:bCs/>
+        </w:rPr>
+        <w:t xml:space="preserve"> Part 1: Partition Allocation</w:t>
+      </w:r>
+    </w:p>
+    <w:p>
+      <w:pPr>
+        <w:numPr>
+          <w:ilvl w:val="0"/>
+          <w:numId w:val="6"/>
+        </w:numPr>
+      </w:pPr>
+      <w:r>
+        <w:t>Fixed partition allocation simulation</w:t>
+      </w:r>
+    </w:p>
+    <w:p>
+      <w:pPr>
+        <w:numPr>
+          <w:ilvl w:val="0"/>
+          <w:numId w:val="6"/>
+        </w:numPr>
+      </w:pPr>
+      <w:r>
+        <w:lastRenderedPageBreak/>
+        <w:t>Dynamic partition allocation (First Fit, Best Fit, Worst Fit)</w:t>
+      </w:r>
+    </w:p>
+    <w:p>
+      <w:pPr>
+        <w:numPr>
+          <w:ilvl w:val="0"/>
+          <w:numId w:val="6"/>
+        </w:numPr>
+      </w:pPr>
+      <w:r>
+        <w:t>Internal and external fragmentation stats</w:t>
+      </w:r>
+    </w:p>
+    <w:p>
+      <w:pPr>
+        <w:rPr>
+          <w:b/>
+          <w:bCs/>
+        </w:rPr>
+      </w:pPr>
+      <w:r>
+        <w:rPr>
+          <w:rFonts w:ascii="Segoe UI Emoji" w:hAnsi="Segoe UI Emoji" w:cs="Segoe UI Emoji"/>
+          <w:b/>
+          <w:bCs/>
+        </w:rPr>
+        <w:t>✅</w:t>
+      </w:r>
+      <w:r>
+        <w:rPr>
+          <w:b/>
+          <w:bCs/>
+        </w:rPr>
+        <w:t xml:space="preserve"> Part 2: Paging</w:t>
+      </w:r>
+    </w:p>
+    <w:p>
+      <w:pPr>
+        <w:numPr>
+          <w:ilvl w:val="0"/>
+          <w:numId w:val="7"/>
+        </w:numPr>
+      </w:pPr>
+      <w:r>
+        <w:t>Load processes into pages</w:t>
+      </w:r>
+    </w:p>
+    <w:p>
+      <w:pPr>
+        <w:numPr>
+          <w:ilvl w:val="0"/>
+          <w:numId w:val="7"/>
+        </w:numPr>
+      </w:pPr>
+      <w:r>
+        <w:t>Simulate page tables and frames</w:t>
+      </w:r>
+    </w:p>
+    <w:p>
+      <w:pPr>
+        <w:numPr>
+          <w:ilvl w:val="0"/>
+          <w:numId w:val="7"/>
+        </w:numPr>
+      </w:pPr>
+      <w:r>
+        <w:t>Visual CLI layout of memory</w:t>
+      </w:r>
+    </w:p>
+    <w:p>
+      <w:pPr>
+        <w:numPr>
+          <w:ilvl w:val="0"/>
+          <w:numId w:val="7"/>
+        </w:numPr>
+      </w:pPr>
+      <w:r>
+        <w:t>Handle page faults</w:t>
+      </w:r>
+    </w:p>
+    <w:p>
+      <w:pPr>
+        <w:rPr>
+          <w:b/>
+          <w:bCs/>
+        </w:rPr>
+      </w:pPr>
+      <w:r>
+        <w:rPr>
+          <w:rFonts w:ascii="Segoe UI Emoji" w:hAnsi="Segoe UI Emoji" w:cs="Segoe UI Emoji"/>
+          <w:b/>
+          <w:bCs/>
+        </w:rPr>
+        <w:t>✅</w:t>
+      </w:r>
+      <w:r>
+        <w:rPr>
+          <w:b/>
+          <w:bCs/>
+        </w:rPr>
+        <w:t xml:space="preserve"> Part 3: Page Replacement</w:t>
+      </w:r>
+    </w:p>
+    <w:p>
+      <w:pPr>
+        <w:numPr>
+          <w:ilvl w:val="0"/>
+          <w:numId w:val="8"/>
+        </w:numPr>
+      </w:pPr>
+      <w:r>
+        <w:t>FIFO, LRU algorithms</w:t>
+      </w:r>
+    </w:p>
+    <w:p>
+      <w:pPr>
+        <w:numPr>
+          <w:ilvl w:val="0"/>
+          <w:numId w:val="8"/>
+        </w:numPr>
+      </w:pPr>
+      <w:r>
+        <w:t>Track page hits, faults</w:t>
+      </w:r>
+    </w:p>
+    <w:p>
+      <w:pPr>
+        <w:numPr>
+          <w:ilvl w:val="0"/>
+          <w:numId w:val="8"/>
+        </w:numPr>
+      </w:pPr>
+      <w:r>
+        <w:t>Time-simulated access stream</w:t>
+      </w:r>
+    </w:p>
+    <w:p>
+      <w:pPr>
+        <w:rPr>
+          <w:b/>
+          <w:bCs/>
+        </w:rPr>
+      </w:pPr>
+      <w:r>
+        <w:rPr>
+          <w:rFonts w:ascii="Segoe UI Emoji" w:hAnsi="Segoe UI Emoji" w:cs="Segoe UI Emoji"/>
+          <w:b/>
+          <w:bCs/>
+        </w:rPr>
+        <w:t>✅</w:t>
+      </w:r>
+      <w:r>
+        <w:rPr>
+          <w:b/>
+          <w:bCs/>
+        </w:rPr>
+        <w:t xml:space="preserve"> Part 4: Segmentation</w:t>
+      </w:r>
+    </w:p>
+    <w:p>
+      <w:pPr>
+        <w:numPr>
+          <w:ilvl w:val="0"/>
+          <w:numId w:val="9"/>
+        </w:numPr>
+      </w:pPr>
+      <w:r>
+        <w:t>Segment table per process</w:t>
+      </w:r>
+    </w:p>
+    <w:p>
+      <w:pPr>
+        <w:numPr>
+          <w:ilvl w:val="0"/>
+          <w:numId w:val="9"/>
+        </w:numPr>
+      </w:pPr>
+      <w:r>
+        <w:t>Simulate segment loading and access</w:t>
+      </w:r>
+    </w:p>
+    <w:p>
+      <w:pPr>
+        <w:numPr>
+          <w:ilvl w:val="0"/>
+          <w:numId w:val="9"/>
+        </w:numPr>
+      </w:pPr>
+      <w:r>
+        <w:t>Compare with paging</w:t>
       </w:r>
     </w:p>
     <w:p>
@@ -1669,6 +2156,155 @@
     </w:lvl>
   </w:abstractNum>
   <w:abstractNum w:abstractNumId="2" w15:restartNumberingAfterBreak="0">
+    <w:nsid w:val="30A7337E"/>
+    <w:multiLevelType w:val="multilevel"/>
+    <w:tmpl w:val="2A68510A"/>
+    <w:lvl w:ilvl="0">
+      <w:start w:val="1"/>
+      <w:numFmt w:val="bullet"/>
+      <w:lvlText w:val=""/>
+      <w:lvlJc w:val="left"/>
+      <w:pPr>
+        <w:tabs>
+          <w:tab w:val="num" w:pos="720"/>
+        </w:tabs>
+        <w:ind w:left="720" w:hanging="360"/>
+      </w:pPr>
+      <w:rPr>
+        <w:rFonts w:ascii="Symbol" w:hAnsi="Symbol" w:hint="default"/>
+        <w:sz w:val="20"/>
+      </w:rPr>
+    </w:lvl>
+    <w:lvl w:ilvl="1" w:tentative="1">
+      <w:start w:val="1"/>
+      <w:numFmt w:val="bullet"/>
+      <w:lvlText w:val="o"/>
+      <w:lvlJc w:val="left"/>
+      <w:pPr>
+        <w:tabs>
+          <w:tab w:val="num" w:pos="1440"/>
+        </w:tabs>
+        <w:ind w:left="1440" w:hanging="360"/>
+      </w:pPr>
+      <w:rPr>
+        <w:rFonts w:ascii="Courier New" w:hAnsi="Courier New" w:hint="default"/>
+        <w:sz w:val="20"/>
+      </w:rPr>
+    </w:lvl>
+    <w:lvl w:ilvl="2" w:tentative="1">
+      <w:start w:val="1"/>
+      <w:numFmt w:val="bullet"/>
+      <w:lvlText w:val=""/>
+      <w:lvlJc w:val="left"/>
+      <w:pPr>
+        <w:tabs>
+          <w:tab w:val="num" w:pos="2160"/>
+        </w:tabs>
+        <w:ind w:left="2160" w:hanging="360"/>
+      </w:pPr>
+      <w:rPr>
+        <w:rFonts w:ascii="Wingdings" w:hAnsi="Wingdings" w:hint="default"/>
+        <w:sz w:val="20"/>
+      </w:rPr>
+    </w:lvl>
+    <w:lvl w:ilvl="3" w:tentative="1">
+      <w:start w:val="1"/>
+      <w:numFmt w:val="bullet"/>
+      <w:lvlText w:val=""/>
+      <w:lvlJc w:val="left"/>
+      <w:pPr>
+        <w:tabs>
+          <w:tab w:val="num" w:pos="2880"/>
+        </w:tabs>
+        <w:ind w:left="2880" w:hanging="360"/>
+      </w:pPr>
+      <w:rPr>
+        <w:rFonts w:ascii="Wingdings" w:hAnsi="Wingdings" w:hint="default"/>
+        <w:sz w:val="20"/>
+      </w:rPr>
+    </w:lvl>
+    <w:lvl w:ilvl="4" w:tentative="1">
+      <w:start w:val="1"/>
+      <w:numFmt w:val="bullet"/>
+      <w:lvlText w:val=""/>
+      <w:lvlJc w:val="left"/>
+      <w:pPr>
+        <w:tabs>
+          <w:tab w:val="num" w:pos="3600"/>
+        </w:tabs>
+        <w:ind w:left="3600" w:hanging="360"/>
+      </w:pPr>
+      <w:rPr>
+        <w:rFonts w:ascii="Wingdings" w:hAnsi="Wingdings" w:hint="default"/>
+        <w:sz w:val="20"/>
+      </w:rPr>
+    </w:lvl>
+    <w:lvl w:ilvl="5" w:tentative="1">
+      <w:start w:val="1"/>
+      <w:numFmt w:val="bullet"/>
+      <w:lvlText w:val=""/>
+      <w:lvlJc w:val="left"/>
+      <w:pPr>
+        <w:tabs>
+          <w:tab w:val="num" w:pos="4320"/>
+        </w:tabs>
+        <w:ind w:left="4320" w:hanging="360"/>
+      </w:pPr>
+      <w:rPr>
+        <w:rFonts w:ascii="Wingdings" w:hAnsi="Wingdings" w:hint="default"/>
+        <w:sz w:val="20"/>
+      </w:rPr>
+    </w:lvl>
+    <w:lvl w:ilvl="6" w:tentative="1">
+      <w:start w:val="1"/>
+      <w:numFmt w:val="bullet"/>
+      <w:lvlText w:val=""/>
+      <w:lvlJc w:val="left"/>
+      <w:pPr>
+        <w:tabs>
+          <w:tab w:val="num" w:pos="5040"/>
+        </w:tabs>
+        <w:ind w:left="5040" w:hanging="360"/>
+      </w:pPr>
+      <w:rPr>
+        <w:rFonts w:ascii="Wingdings" w:hAnsi="Wingdings" w:hint="default"/>
+        <w:sz w:val="20"/>
+      </w:rPr>
+    </w:lvl>
+    <w:lvl w:ilvl="7" w:tentative="1">
+      <w:start w:val="1"/>
+      <w:numFmt w:val="bullet"/>
+      <w:lvlText w:val=""/>
+      <w:lvlJc w:val="left"/>
+      <w:pPr>
+        <w:tabs>
+          <w:tab w:val="num" w:pos="5760"/>
+        </w:tabs>
+        <w:ind w:left="5760" w:hanging="360"/>
+      </w:pPr>
+      <w:rPr>
+        <w:rFonts w:ascii="Wingdings" w:hAnsi="Wingdings" w:hint="default"/>
+        <w:sz w:val="20"/>
+      </w:rPr>
+    </w:lvl>
+    <w:lvl w:ilvl="8" w:tentative="1">
+      <w:start w:val="1"/>
+      <w:numFmt w:val="bullet"/>
+      <w:lvlText w:val=""/>
+      <w:lvlJc w:val="left"/>
+      <w:pPr>
+        <w:tabs>
+          <w:tab w:val="num" w:pos="6480"/>
+        </w:tabs>
+        <w:ind w:left="6480" w:hanging="360"/>
+      </w:pPr>
+      <w:rPr>
+        <w:rFonts w:ascii="Wingdings" w:hAnsi="Wingdings" w:hint="default"/>
+        <w:sz w:val="20"/>
+      </w:rPr>
+    </w:lvl>
+  </w:abstractNum>
+  <w:abstractNum w:abstractNumId="3" w15:restartNumberingAfterBreak="0">
     <w:nsid w:val="395C2CB4"/>
     <w:multiLevelType w:val="multilevel"/>
     <w:tmpl w:val="4C28FBEC"/>
@@ -1817,7 +2453,305 @@
       </w:rPr>
     </w:lvl>
   </w:abstractNum>
-  <w:abstractNum w:abstractNumId="3" w15:restartNumberingAfterBreak="0">
+  <w:abstractNum w:abstractNumId="4" w15:restartNumberingAfterBreak="0">
+    <w:nsid w:val="47233B55"/>
+    <w:multiLevelType w:val="multilevel"/>
+    <w:tmpl w:val="F03E1FD6"/>
+    <w:lvl w:ilvl="0">
+      <w:start w:val="1"/>
+      <w:numFmt w:val="bullet"/>
+      <w:lvlText w:val=""/>
+      <w:lvlJc w:val="left"/>
+      <w:pPr>
+        <w:tabs>
+          <w:tab w:val="num" w:pos="720"/>
+        </w:tabs>
+        <w:ind w:left="720" w:hanging="360"/>
+      </w:pPr>
+      <w:rPr>
+        <w:rFonts w:ascii="Symbol" w:hAnsi="Symbol" w:hint="default"/>
+        <w:sz w:val="20"/>
+      </w:rPr>
+    </w:lvl>
+    <w:lvl w:ilvl="1" w:tentative="1">
+      <w:start w:val="1"/>
+      <w:numFmt w:val="bullet"/>
+      <w:lvlText w:val="o"/>
+      <w:lvlJc w:val="left"/>
+      <w:pPr>
+        <w:tabs>
+          <w:tab w:val="num" w:pos="1440"/>
+        </w:tabs>
+        <w:ind w:left="1440" w:hanging="360"/>
+      </w:pPr>
+      <w:rPr>
+        <w:rFonts w:ascii="Courier New" w:hAnsi="Courier New" w:hint="default"/>
+        <w:sz w:val="20"/>
+      </w:rPr>
+    </w:lvl>
+    <w:lvl w:ilvl="2" w:tentative="1">
+      <w:start w:val="1"/>
+      <w:numFmt w:val="bullet"/>
+      <w:lvlText w:val=""/>
+      <w:lvlJc w:val="left"/>
+      <w:pPr>
+        <w:tabs>
+          <w:tab w:val="num" w:pos="2160"/>
+        </w:tabs>
+        <w:ind w:left="2160" w:hanging="360"/>
+      </w:pPr>
+      <w:rPr>
+        <w:rFonts w:ascii="Wingdings" w:hAnsi="Wingdings" w:hint="default"/>
+        <w:sz w:val="20"/>
+      </w:rPr>
+    </w:lvl>
+    <w:lvl w:ilvl="3" w:tentative="1">
+      <w:start w:val="1"/>
+      <w:numFmt w:val="bullet"/>
+      <w:lvlText w:val=""/>
+      <w:lvlJc w:val="left"/>
+      <w:pPr>
+        <w:tabs>
+          <w:tab w:val="num" w:pos="2880"/>
+        </w:tabs>
+        <w:ind w:left="2880" w:hanging="360"/>
+      </w:pPr>
+      <w:rPr>
+        <w:rFonts w:ascii="Wingdings" w:hAnsi="Wingdings" w:hint="default"/>
+        <w:sz w:val="20"/>
+      </w:rPr>
+    </w:lvl>
+    <w:lvl w:ilvl="4" w:tentative="1">
+      <w:start w:val="1"/>
+      <w:numFmt w:val="bullet"/>
+      <w:lvlText w:val=""/>
+      <w:lvlJc w:val="left"/>
+      <w:pPr>
+        <w:tabs>
+          <w:tab w:val="num" w:pos="3600"/>
+        </w:tabs>
+        <w:ind w:left="3600" w:hanging="360"/>
+      </w:pPr>
+      <w:rPr>
+        <w:rFonts w:ascii="Wingdings" w:hAnsi="Wingdings" w:hint="default"/>
+        <w:sz w:val="20"/>
+      </w:rPr>
+    </w:lvl>
+    <w:lvl w:ilvl="5" w:tentative="1">
+      <w:start w:val="1"/>
+      <w:numFmt w:val="bullet"/>
+      <w:lvlText w:val=""/>
+      <w:lvlJc w:val="left"/>
+      <w:pPr>
+        <w:tabs>
+          <w:tab w:val="num" w:pos="4320"/>
+        </w:tabs>
+        <w:ind w:left="4320" w:hanging="360"/>
+      </w:pPr>
+      <w:rPr>
+        <w:rFonts w:ascii="Wingdings" w:hAnsi="Wingdings" w:hint="default"/>
+        <w:sz w:val="20"/>
+      </w:rPr>
+    </w:lvl>
+    <w:lvl w:ilvl="6" w:tentative="1">
+      <w:start w:val="1"/>
+      <w:numFmt w:val="bullet"/>
+      <w:lvlText w:val=""/>
+      <w:lvlJc w:val="left"/>
+      <w:pPr>
+        <w:tabs>
+          <w:tab w:val="num" w:pos="5040"/>
+        </w:tabs>
+        <w:ind w:left="5040" w:hanging="360"/>
+      </w:pPr>
+      <w:rPr>
+        <w:rFonts w:ascii="Wingdings" w:hAnsi="Wingdings" w:hint="default"/>
+        <w:sz w:val="20"/>
+      </w:rPr>
+    </w:lvl>
+    <w:lvl w:ilvl="7" w:tentative="1">
+      <w:start w:val="1"/>
+      <w:numFmt w:val="bullet"/>
+      <w:lvlText w:val=""/>
+      <w:lvlJc w:val="left"/>
+      <w:pPr>
+        <w:tabs>
+          <w:tab w:val="num" w:pos="5760"/>
+        </w:tabs>
+        <w:ind w:left="5760" w:hanging="360"/>
+      </w:pPr>
+      <w:rPr>
+        <w:rFonts w:ascii="Wingdings" w:hAnsi="Wingdings" w:hint="default"/>
+        <w:sz w:val="20"/>
+      </w:rPr>
+    </w:lvl>
+    <w:lvl w:ilvl="8" w:tentative="1">
+      <w:start w:val="1"/>
+      <w:numFmt w:val="bullet"/>
+      <w:lvlText w:val=""/>
+      <w:lvlJc w:val="left"/>
+      <w:pPr>
+        <w:tabs>
+          <w:tab w:val="num" w:pos="6480"/>
+        </w:tabs>
+        <w:ind w:left="6480" w:hanging="360"/>
+      </w:pPr>
+      <w:rPr>
+        <w:rFonts w:ascii="Wingdings" w:hAnsi="Wingdings" w:hint="default"/>
+        <w:sz w:val="20"/>
+      </w:rPr>
+    </w:lvl>
+  </w:abstractNum>
+  <w:abstractNum w:abstractNumId="5" w15:restartNumberingAfterBreak="0">
+    <w:nsid w:val="49AA4260"/>
+    <w:multiLevelType w:val="multilevel"/>
+    <w:tmpl w:val="4386C99C"/>
+    <w:lvl w:ilvl="0">
+      <w:start w:val="1"/>
+      <w:numFmt w:val="bullet"/>
+      <w:lvlText w:val=""/>
+      <w:lvlJc w:val="left"/>
+      <w:pPr>
+        <w:tabs>
+          <w:tab w:val="num" w:pos="720"/>
+        </w:tabs>
+        <w:ind w:left="720" w:hanging="360"/>
+      </w:pPr>
+      <w:rPr>
+        <w:rFonts w:ascii="Symbol" w:hAnsi="Symbol" w:hint="default"/>
+        <w:sz w:val="20"/>
+      </w:rPr>
+    </w:lvl>
+    <w:lvl w:ilvl="1" w:tentative="1">
+      <w:start w:val="1"/>
+      <w:numFmt w:val="bullet"/>
+      <w:lvlText w:val="o"/>
+      <w:lvlJc w:val="left"/>
+      <w:pPr>
+        <w:tabs>
+          <w:tab w:val="num" w:pos="1440"/>
+        </w:tabs>
+        <w:ind w:left="1440" w:hanging="360"/>
+      </w:pPr>
+      <w:rPr>
+        <w:rFonts w:ascii="Courier New" w:hAnsi="Courier New" w:hint="default"/>
+        <w:sz w:val="20"/>
+      </w:rPr>
+    </w:lvl>
+    <w:lvl w:ilvl="2" w:tentative="1">
+      <w:start w:val="1"/>
+      <w:numFmt w:val="bullet"/>
+      <w:lvlText w:val=""/>
+      <w:lvlJc w:val="left"/>
+      <w:pPr>
+        <w:tabs>
+          <w:tab w:val="num" w:pos="2160"/>
+        </w:tabs>
+        <w:ind w:left="2160" w:hanging="360"/>
+      </w:pPr>
+      <w:rPr>
+        <w:rFonts w:ascii="Wingdings" w:hAnsi="Wingdings" w:hint="default"/>
+        <w:sz w:val="20"/>
+      </w:rPr>
+    </w:lvl>
+    <w:lvl w:ilvl="3" w:tentative="1">
+      <w:start w:val="1"/>
+      <w:numFmt w:val="bullet"/>
+      <w:lvlText w:val=""/>
+      <w:lvlJc w:val="left"/>
+      <w:pPr>
+        <w:tabs>
+          <w:tab w:val="num" w:pos="2880"/>
+        </w:tabs>
+        <w:ind w:left="2880" w:hanging="360"/>
+      </w:pPr>
+      <w:rPr>
+        <w:rFonts w:ascii="Wingdings" w:hAnsi="Wingdings" w:hint="default"/>
+        <w:sz w:val="20"/>
+      </w:rPr>
+    </w:lvl>
+    <w:lvl w:ilvl="4" w:tentative="1">
+      <w:start w:val="1"/>
+      <w:numFmt w:val="bullet"/>
+      <w:lvlText w:val=""/>
+      <w:lvlJc w:val="left"/>
+      <w:pPr>
+        <w:tabs>
+          <w:tab w:val="num" w:pos="3600"/>
+        </w:tabs>
+        <w:ind w:left="3600" w:hanging="360"/>
+      </w:pPr>
+      <w:rPr>
+        <w:rFonts w:ascii="Wingdings" w:hAnsi="Wingdings" w:hint="default"/>
+        <w:sz w:val="20"/>
+      </w:rPr>
+    </w:lvl>
+    <w:lvl w:ilvl="5" w:tentative="1">
+      <w:start w:val="1"/>
+      <w:numFmt w:val="bullet"/>
+      <w:lvlText w:val=""/>
+      <w:lvlJc w:val="left"/>
+      <w:pPr>
+        <w:tabs>
+          <w:tab w:val="num" w:pos="4320"/>
+        </w:tabs>
+        <w:ind w:left="4320" w:hanging="360"/>
+      </w:pPr>
+      <w:rPr>
+        <w:rFonts w:ascii="Wingdings" w:hAnsi="Wingdings" w:hint="default"/>
+        <w:sz w:val="20"/>
+      </w:rPr>
+    </w:lvl>
+    <w:lvl w:ilvl="6" w:tentative="1">
+      <w:start w:val="1"/>
+      <w:numFmt w:val="bullet"/>
+      <w:lvlText w:val=""/>
+      <w:lvlJc w:val="left"/>
+      <w:pPr>
+        <w:tabs>
+          <w:tab w:val="num" w:pos="5040"/>
+        </w:tabs>
+        <w:ind w:left="5040" w:hanging="360"/>
+      </w:pPr>
+      <w:rPr>
+        <w:rFonts w:ascii="Wingdings" w:hAnsi="Wingdings" w:hint="default"/>
+        <w:sz w:val="20"/>
+      </w:rPr>
+    </w:lvl>
+    <w:lvl w:ilvl="7" w:tentative="1">
+      <w:start w:val="1"/>
+      <w:numFmt w:val="bullet"/>
+      <w:lvlText w:val=""/>
+      <w:lvlJc w:val="left"/>
+      <w:pPr>
+        <w:tabs>
+          <w:tab w:val="num" w:pos="5760"/>
+        </w:tabs>
+        <w:ind w:left="5760" w:hanging="360"/>
+      </w:pPr>
+      <w:rPr>
+        <w:rFonts w:ascii="Wingdings" w:hAnsi="Wingdings" w:hint="default"/>
+        <w:sz w:val="20"/>
+      </w:rPr>
+    </w:lvl>
+    <w:lvl w:ilvl="8" w:tentative="1">
+      <w:start w:val="1"/>
+      <w:numFmt w:val="bullet"/>
+      <w:lvlText w:val=""/>
+      <w:lvlJc w:val="left"/>
+      <w:pPr>
+        <w:tabs>
+          <w:tab w:val="num" w:pos="6480"/>
+        </w:tabs>
+        <w:ind w:left="6480" w:hanging="360"/>
+      </w:pPr>
+      <w:rPr>
+        <w:rFonts w:ascii="Wingdings" w:hAnsi="Wingdings" w:hint="default"/>
+        <w:sz w:val="20"/>
+      </w:rPr>
+    </w:lvl>
+  </w:abstractNum>
+  <w:abstractNum w:abstractNumId="6" w15:restartNumberingAfterBreak="0">
     <w:nsid w:val="626E6419"/>
     <w:multiLevelType w:val="multilevel"/>
     <w:tmpl w:val="B24C98EC"/>
@@ -1966,7 +2900,7 @@
       </w:rPr>
     </w:lvl>
   </w:abstractNum>
-  <w:abstractNum w:abstractNumId="4" w15:restartNumberingAfterBreak="0">
+  <w:abstractNum w:abstractNumId="7" w15:restartNumberingAfterBreak="0">
     <w:nsid w:val="64222998"/>
     <w:multiLevelType w:val="multilevel"/>
     <w:tmpl w:val="BE6816DA"/>
@@ -2115,19 +3049,180 @@
       </w:rPr>
     </w:lvl>
   </w:abstractNum>
+  <w:abstractNum w:abstractNumId="8" w15:restartNumberingAfterBreak="0">
+    <w:nsid w:val="7A585502"/>
+    <w:multiLevelType w:val="multilevel"/>
+    <w:tmpl w:val="08A4BABC"/>
+    <w:lvl w:ilvl="0">
+      <w:start w:val="1"/>
+      <w:numFmt w:val="bullet"/>
+      <w:lvlText w:val=""/>
+      <w:lvlJc w:val="left"/>
+      <w:pPr>
+        <w:tabs>
+          <w:tab w:val="num" w:pos="720"/>
+        </w:tabs>
+        <w:ind w:left="720" w:hanging="360"/>
+      </w:pPr>
+      <w:rPr>
+        <w:rFonts w:ascii="Symbol" w:hAnsi="Symbol" w:hint="default"/>
+        <w:sz w:val="20"/>
+      </w:rPr>
+    </w:lvl>
+    <w:lvl w:ilvl="1" w:tentative="1">
+      <w:start w:val="1"/>
+      <w:numFmt w:val="bullet"/>
+      <w:lvlText w:val="o"/>
+      <w:lvlJc w:val="left"/>
+      <w:pPr>
+        <w:tabs>
+          <w:tab w:val="num" w:pos="1440"/>
+        </w:tabs>
+        <w:ind w:left="1440" w:hanging="360"/>
+      </w:pPr>
+      <w:rPr>
+        <w:rFonts w:ascii="Courier New" w:hAnsi="Courier New" w:hint="default"/>
+        <w:sz w:val="20"/>
+      </w:rPr>
+    </w:lvl>
+    <w:lvl w:ilvl="2" w:tentative="1">
+      <w:start w:val="1"/>
+      <w:numFmt w:val="bullet"/>
+      <w:lvlText w:val=""/>
+      <w:lvlJc w:val="left"/>
+      <w:pPr>
+        <w:tabs>
+          <w:tab w:val="num" w:pos="2160"/>
+        </w:tabs>
+        <w:ind w:left="2160" w:hanging="360"/>
+      </w:pPr>
+      <w:rPr>
+        <w:rFonts w:ascii="Wingdings" w:hAnsi="Wingdings" w:hint="default"/>
+        <w:sz w:val="20"/>
+      </w:rPr>
+    </w:lvl>
+    <w:lvl w:ilvl="3" w:tentative="1">
+      <w:start w:val="1"/>
+      <w:numFmt w:val="bullet"/>
+      <w:lvlText w:val=""/>
+      <w:lvlJc w:val="left"/>
+      <w:pPr>
+        <w:tabs>
+          <w:tab w:val="num" w:pos="2880"/>
+        </w:tabs>
+        <w:ind w:left="2880" w:hanging="360"/>
+      </w:pPr>
+      <w:rPr>
+        <w:rFonts w:ascii="Wingdings" w:hAnsi="Wingdings" w:hint="default"/>
+        <w:sz w:val="20"/>
+      </w:rPr>
+    </w:lvl>
+    <w:lvl w:ilvl="4" w:tentative="1">
+      <w:start w:val="1"/>
+      <w:numFmt w:val="bullet"/>
+      <w:lvlText w:val=""/>
+      <w:lvlJc w:val="left"/>
+      <w:pPr>
+        <w:tabs>
+          <w:tab w:val="num" w:pos="3600"/>
+        </w:tabs>
+        <w:ind w:left="3600" w:hanging="360"/>
+      </w:pPr>
+      <w:rPr>
+        <w:rFonts w:ascii="Wingdings" w:hAnsi="Wingdings" w:hint="default"/>
+        <w:sz w:val="20"/>
+      </w:rPr>
+    </w:lvl>
+    <w:lvl w:ilvl="5" w:tentative="1">
+      <w:start w:val="1"/>
+      <w:numFmt w:val="bullet"/>
+      <w:lvlText w:val=""/>
+      <w:lvlJc w:val="left"/>
+      <w:pPr>
+        <w:tabs>
+          <w:tab w:val="num" w:pos="4320"/>
+        </w:tabs>
+        <w:ind w:left="4320" w:hanging="360"/>
+      </w:pPr>
+      <w:rPr>
+        <w:rFonts w:ascii="Wingdings" w:hAnsi="Wingdings" w:hint="default"/>
+        <w:sz w:val="20"/>
+      </w:rPr>
+    </w:lvl>
+    <w:lvl w:ilvl="6" w:tentative="1">
+      <w:start w:val="1"/>
+      <w:numFmt w:val="bullet"/>
+      <w:lvlText w:val=""/>
+      <w:lvlJc w:val="left"/>
+      <w:pPr>
+        <w:tabs>
+          <w:tab w:val="num" w:pos="5040"/>
+        </w:tabs>
+        <w:ind w:left="5040" w:hanging="360"/>
+      </w:pPr>
+      <w:rPr>
+        <w:rFonts w:ascii="Wingdings" w:hAnsi="Wingdings" w:hint="default"/>
+        <w:sz w:val="20"/>
+      </w:rPr>
+    </w:lvl>
+    <w:lvl w:ilvl="7" w:tentative="1">
+      <w:start w:val="1"/>
+      <w:numFmt w:val="bullet"/>
+      <w:lvlText w:val=""/>
+      <w:lvlJc w:val="left"/>
+      <w:pPr>
+        <w:tabs>
+          <w:tab w:val="num" w:pos="5760"/>
+        </w:tabs>
+        <w:ind w:left="5760" w:hanging="360"/>
+      </w:pPr>
+      <w:rPr>
+        <w:rFonts w:ascii="Wingdings" w:hAnsi="Wingdings" w:hint="default"/>
+        <w:sz w:val="20"/>
+      </w:rPr>
+    </w:lvl>
+    <w:lvl w:ilvl="8" w:tentative="1">
+      <w:start w:val="1"/>
+      <w:numFmt w:val="bullet"/>
+      <w:lvlText w:val=""/>
+      <w:lvlJc w:val="left"/>
+      <w:pPr>
+        <w:tabs>
+          <w:tab w:val="num" w:pos="6480"/>
+        </w:tabs>
+        <w:ind w:left="6480" w:hanging="360"/>
+      </w:pPr>
+      <w:rPr>
+        <w:rFonts w:ascii="Wingdings" w:hAnsi="Wingdings" w:hint="default"/>
+        <w:sz w:val="20"/>
+      </w:rPr>
+    </w:lvl>
+  </w:abstractNum>
   <w:num w:numId="1" w16cid:durableId="758453204">
-    <w:abstractNumId w:val="2"/>
+    <w:abstractNumId w:val="3"/>
   </w:num>
   <w:num w:numId="2" w16cid:durableId="1374187846">
     <w:abstractNumId w:val="0"/>
   </w:num>
   <w:num w:numId="3" w16cid:durableId="2134907403">
-    <w:abstractNumId w:val="3"/>
+    <w:abstractNumId w:val="6"/>
   </w:num>
   <w:num w:numId="4" w16cid:durableId="295061924">
     <w:abstractNumId w:val="1"/>
   </w:num>
   <w:num w:numId="5" w16cid:durableId="55859086">
+    <w:abstractNumId w:val="7"/>
+  </w:num>
+  <w:num w:numId="6" w16cid:durableId="789468514">
+    <w:abstractNumId w:val="2"/>
+  </w:num>
+  <w:num w:numId="7" w16cid:durableId="2067336278">
+    <w:abstractNumId w:val="5"/>
+  </w:num>
+  <w:num w:numId="8" w16cid:durableId="586427166">
+    <w:abstractNumId w:val="8"/>
+  </w:num>
+  <w:num w:numId="9" w16cid:durableId="1745180698">
     <w:abstractNumId w:val="4"/>
   </w:num>
 </w:numbering>

</xml_diff>